<commit_message>
Global ReadMe added, and correction to do EfolioB
</commit_message>
<xml_diff>
--- a/Uab.EFolioB/21018_efolioB.docx
+++ b/Uab.EFolioB/21018_efolioB.docx
@@ -119,13 +119,32 @@
     </w:p>
     <w:p>
       <w:r>
-        <w:t>NOMES e N.º DE ESTUDANTE:</w:t>
-      </w:r>
-      <w:r>
-        <w:t xml:space="preserve"> </w:t>
-      </w:r>
-      <w:r>
-        <w:t xml:space="preserve">(Alt + C ++ Elite) </w:t>
+        <w:rPr>
+          <w:b/>
+          <w:bCs/>
+        </w:rPr>
+        <w:t>NOMES</w:t>
+      </w:r>
+      <w:r>
+        <w:t xml:space="preserve"> e </w:t>
+      </w:r>
+      <w:r>
+        <w:rPr>
+          <w:b/>
+          <w:bCs/>
+        </w:rPr>
+        <w:t>N.º DE ESTUDANTE:</w:t>
+      </w:r>
+      <w:r>
+        <w:t xml:space="preserve"> (</w:t>
+      </w:r>
+      <w:proofErr w:type="spellStart"/>
+      <w:r>
+        <w:t>Alt</w:t>
+      </w:r>
+      <w:proofErr w:type="spellEnd"/>
+      <w:r>
+        <w:t xml:space="preserve"> + C ++ Elite) </w:t>
       </w:r>
     </w:p>
     <w:p>
@@ -181,7 +200,13 @@
         <w:t xml:space="preserve"> </w:t>
       </w:r>
       <w:r>
-        <w:t>29 de Maio de 2023</w:t>
+        <w:t xml:space="preserve">29 de </w:t>
+      </w:r>
+      <w:r>
+        <w:t>maio</w:t>
+      </w:r>
+      <w:r>
+        <w:t xml:space="preserve"> de 2023</w:t>
       </w:r>
     </w:p>
     <w:p>
@@ -193,6 +218,11 @@
       </w:r>
     </w:p>
     <w:p>
+      <w:pPr>
+        <w:rPr>
+          <w:rStyle w:val="Forte"/>
+        </w:rPr>
+      </w:pPr>
       <w:r>
         <w:rPr>
           <w:rStyle w:val="Forte"/>
@@ -219,6 +249,7 @@
         <w:t>:</w:t>
       </w:r>
     </w:p>
+    <w:p/>
     <w:p>
       <w:pPr>
         <w:rPr>
@@ -1463,6 +1494,7 @@
     <w:lsdException w:name="HTML Sample" w:semiHidden="1" w:unhideWhenUsed="1"/>
     <w:lsdException w:name="HTML Typewriter" w:semiHidden="1" w:unhideWhenUsed="1"/>
     <w:lsdException w:name="HTML Variable" w:semiHidden="1" w:unhideWhenUsed="1"/>
+    <w:lsdException w:name="Normal Table" w:semiHidden="1" w:unhideWhenUsed="1"/>
     <w:lsdException w:name="annotation subject" w:semiHidden="1" w:unhideWhenUsed="1"/>
     <w:lsdException w:name="No List" w:semiHidden="1" w:unhideWhenUsed="1"/>
     <w:lsdException w:name="Outline List 1" w:semiHidden="1" w:unhideWhenUsed="1"/>
@@ -1505,8 +1537,11 @@
     <w:lsdException w:name="Table Contemporary" w:semiHidden="1" w:unhideWhenUsed="1"/>
     <w:lsdException w:name="Table Elegant" w:semiHidden="1" w:unhideWhenUsed="1"/>
     <w:lsdException w:name="Table Professional" w:semiHidden="1" w:unhideWhenUsed="1"/>
+    <w:lsdException w:name="Table Subtle 1" w:semiHidden="1" w:unhideWhenUsed="1"/>
     <w:lsdException w:name="Table Subtle 2" w:semiHidden="1" w:unhideWhenUsed="1"/>
     <w:lsdException w:name="Table Web 1" w:semiHidden="1" w:unhideWhenUsed="1"/>
+    <w:lsdException w:name="Table Web 2" w:semiHidden="1" w:unhideWhenUsed="1"/>
+    <w:lsdException w:name="Table Web 3" w:semiHidden="1" w:unhideWhenUsed="1"/>
     <w:lsdException w:name="Balloon Text" w:semiHidden="1" w:unhideWhenUsed="1"/>
     <w:lsdException w:name="Table Grid" w:uiPriority="59"/>
     <w:lsdException w:name="Table Theme" w:semiHidden="1" w:unhideWhenUsed="1"/>

</xml_diff>

<commit_message>
novo comando compile melhorias word corrigido tentativa pushBool + ficheiros compilados
</commit_message>
<xml_diff>
--- a/Uab.EFolioB/21018_efolioB.docx
+++ b/Uab.EFolioB/21018_efolioB.docx
@@ -200,10 +200,7 @@
         <w:t xml:space="preserve"> </w:t>
       </w:r>
       <w:r>
-        <w:t xml:space="preserve">29 de </w:t>
-      </w:r>
-      <w:r>
-        <w:t>maio</w:t>
+        <w:t>1 de junho</w:t>
       </w:r>
       <w:r>
         <w:t xml:space="preserve"> de 2023</w:t>
@@ -249,17 +246,1078 @@
         <w:t>:</w:t>
       </w:r>
     </w:p>
+    <w:p>
+      <w:pPr>
+        <w:rPr>
+          <w:rFonts w:ascii="Times New Roman" w:eastAsia="Times New Roman" w:hAnsi="Times New Roman"/>
+          <w:lang w:eastAsia="pt-BR"/>
+        </w:rPr>
+      </w:pPr>
+      <w:r>
+        <w:rPr>
+          <w:rFonts w:eastAsia="Times New Roman" w:cs="Arial"/>
+          <w:b/>
+          <w:bCs/>
+          <w:lang w:eastAsia="pt-BR"/>
+        </w:rPr>
+        <w:t>INTRODUÇÃO</w:t>
+      </w:r>
+    </w:p>
+    <w:p>
+      <w:pPr>
+        <w:ind w:right="118"/>
+        <w:jc w:val="both"/>
+        <w:rPr>
+          <w:rFonts w:ascii="Times New Roman" w:eastAsia="Times New Roman" w:hAnsi="Times New Roman"/>
+          <w:lang w:eastAsia="pt-BR"/>
+        </w:rPr>
+      </w:pPr>
+      <w:r>
+        <w:rPr>
+          <w:rFonts w:eastAsia="Times New Roman" w:cs="Arial"/>
+          <w:lang w:eastAsia="pt-BR"/>
+        </w:rPr>
+        <w:t xml:space="preserve">De acordo com o enunciado do </w:t>
+      </w:r>
+      <w:r>
+        <w:rPr>
+          <w:rFonts w:eastAsia="Times New Roman" w:cs="Arial"/>
+          <w:lang w:eastAsia="pt-BR"/>
+        </w:rPr>
+        <w:t>e-</w:t>
+      </w:r>
+      <w:r>
+        <w:rPr>
+          <w:rFonts w:eastAsia="Times New Roman" w:cs="Arial"/>
+          <w:lang w:eastAsia="pt-BR"/>
+        </w:rPr>
+        <w:t>folio B, compreender a forma como o código intermediário é gerado e otimizado, foi por vezes uma dificuldade que exigiu dedicação e tempo. Para isso recorreu-se a simplificação do código, ordenação de funções e simplificação de variáveis, usando as ferramentas e linguagens apropriadas, para a implementação das fases da geração de código intermédio.</w:t>
+      </w:r>
+    </w:p>
+    <w:p>
+      <w:pPr>
+        <w:jc w:val="both"/>
+        <w:rPr>
+          <w:rFonts w:ascii="Times New Roman" w:eastAsia="Times New Roman" w:hAnsi="Times New Roman"/>
+          <w:lang w:eastAsia="pt-BR"/>
+        </w:rPr>
+      </w:pPr>
+      <w:r>
+        <w:rPr>
+          <w:rFonts w:eastAsia="Times New Roman" w:cs="Arial"/>
+          <w:lang w:eastAsia="pt-BR"/>
+        </w:rPr>
+        <w:t xml:space="preserve">Após a entrega do </w:t>
+      </w:r>
+      <w:r>
+        <w:rPr>
+          <w:rFonts w:eastAsia="Times New Roman" w:cs="Arial"/>
+          <w:lang w:eastAsia="pt-BR"/>
+        </w:rPr>
+        <w:t>e</w:t>
+      </w:r>
+      <w:r>
+        <w:rPr>
+          <w:rFonts w:eastAsia="Times New Roman" w:cs="Arial"/>
+          <w:lang w:eastAsia="pt-BR"/>
+        </w:rPr>
+        <w:t xml:space="preserve">-fólio A, começamos a implementação da árvore TAC e transformação para </w:t>
+      </w:r>
+      <w:proofErr w:type="spellStart"/>
+      <w:r>
+        <w:rPr>
+          <w:rFonts w:eastAsia="Times New Roman" w:cs="Arial"/>
+          <w:lang w:eastAsia="pt-BR"/>
+        </w:rPr>
+        <w:t>assembly</w:t>
+      </w:r>
+      <w:proofErr w:type="spellEnd"/>
+      <w:r>
+        <w:rPr>
+          <w:rFonts w:eastAsia="Times New Roman" w:cs="Arial"/>
+          <w:lang w:eastAsia="pt-BR"/>
+        </w:rPr>
+        <w:t>, e posteriormente fizemos várias correções de erros verificados na avaliação anterior.</w:t>
+      </w:r>
+    </w:p>
+    <w:p>
+      <w:pPr>
+        <w:rPr>
+          <w:rFonts w:ascii="Times New Roman" w:eastAsia="Times New Roman" w:hAnsi="Times New Roman"/>
+          <w:lang w:eastAsia="pt-BR"/>
+        </w:rPr>
+      </w:pPr>
+    </w:p>
+    <w:p>
+      <w:pPr>
+        <w:ind w:right="118"/>
+        <w:jc w:val="both"/>
+        <w:rPr>
+          <w:rFonts w:ascii="Times New Roman" w:eastAsia="Times New Roman" w:hAnsi="Times New Roman"/>
+          <w:lang w:eastAsia="pt-BR"/>
+        </w:rPr>
+      </w:pPr>
+      <w:r>
+        <w:rPr>
+          <w:rFonts w:eastAsia="Times New Roman" w:cs="Arial"/>
+          <w:b/>
+          <w:bCs/>
+          <w:lang w:eastAsia="pt-BR"/>
+        </w:rPr>
+        <w:t>DESENVOLVIMENTO</w:t>
+      </w:r>
+      <w:r>
+        <w:rPr>
+          <w:rFonts w:eastAsia="Times New Roman" w:cs="Arial"/>
+          <w:b/>
+          <w:bCs/>
+          <w:lang w:eastAsia="pt-BR"/>
+        </w:rPr>
+        <w:tab/>
+      </w:r>
+      <w:r>
+        <w:rPr>
+          <w:rFonts w:eastAsia="Times New Roman" w:cs="Arial"/>
+          <w:b/>
+          <w:bCs/>
+          <w:lang w:eastAsia="pt-BR"/>
+        </w:rPr>
+        <w:tab/>
+        <w:t xml:space="preserve"> </w:t>
+      </w:r>
+      <w:r>
+        <w:rPr>
+          <w:rFonts w:eastAsia="Times New Roman" w:cs="Arial"/>
+          <w:b/>
+          <w:bCs/>
+          <w:lang w:eastAsia="pt-BR"/>
+        </w:rPr>
+        <w:tab/>
+        <w:t xml:space="preserve"> </w:t>
+      </w:r>
+      <w:r>
+        <w:rPr>
+          <w:rFonts w:eastAsia="Times New Roman" w:cs="Arial"/>
+          <w:b/>
+          <w:bCs/>
+          <w:lang w:eastAsia="pt-BR"/>
+        </w:rPr>
+        <w:tab/>
+        <w:t xml:space="preserve"> </w:t>
+      </w:r>
+      <w:r>
+        <w:rPr>
+          <w:rFonts w:eastAsia="Times New Roman" w:cs="Arial"/>
+          <w:b/>
+          <w:bCs/>
+          <w:lang w:eastAsia="pt-BR"/>
+        </w:rPr>
+        <w:tab/>
+      </w:r>
+      <w:r>
+        <w:rPr>
+          <w:rFonts w:eastAsia="Times New Roman" w:cs="Arial"/>
+          <w:b/>
+          <w:bCs/>
+          <w:lang w:eastAsia="pt-BR"/>
+        </w:rPr>
+        <w:tab/>
+      </w:r>
+    </w:p>
+    <w:p>
+      <w:pPr>
+        <w:jc w:val="both"/>
+        <w:rPr>
+          <w:rFonts w:ascii="Times New Roman" w:eastAsia="Times New Roman" w:hAnsi="Times New Roman"/>
+          <w:lang w:eastAsia="pt-BR"/>
+        </w:rPr>
+      </w:pPr>
+      <w:r>
+        <w:rPr>
+          <w:rFonts w:eastAsia="Times New Roman" w:cs="Arial"/>
+          <w:lang w:eastAsia="pt-BR"/>
+        </w:rPr>
+        <w:t>Após a análise léxica e sintática do compilador, a equipa propôs-se à correção dos “</w:t>
+      </w:r>
+      <w:proofErr w:type="spellStart"/>
+      <w:r>
+        <w:rPr>
+          <w:rFonts w:eastAsia="Times New Roman" w:cs="Arial"/>
+          <w:i/>
+          <w:iCs/>
+          <w:lang w:eastAsia="pt-BR"/>
+        </w:rPr>
+        <w:t>warnings</w:t>
+      </w:r>
+      <w:proofErr w:type="spellEnd"/>
+      <w:r>
+        <w:rPr>
+          <w:rFonts w:eastAsia="Times New Roman" w:cs="Arial"/>
+          <w:lang w:eastAsia="pt-BR"/>
+        </w:rPr>
+        <w:t>” do código implementado, assim como à remoção de código redundante. Foi também efetuada a correção da problemática dos operadores aritméticos invertidos (Exemplo: “+=” em vez de “=+”). Adicionalmente, também corrigimos o problema de não interpretar o sinal negativo nos números inteiros ou decimais.</w:t>
+      </w:r>
+    </w:p>
+    <w:p>
+      <w:pPr>
+        <w:jc w:val="both"/>
+        <w:rPr>
+          <w:rFonts w:ascii="Times New Roman" w:eastAsia="Times New Roman" w:hAnsi="Times New Roman"/>
+          <w:lang w:eastAsia="pt-BR"/>
+        </w:rPr>
+      </w:pPr>
+      <w:r>
+        <w:rPr>
+          <w:rFonts w:eastAsia="Times New Roman" w:cs="Arial"/>
+          <w:lang w:eastAsia="pt-BR"/>
+        </w:rPr>
+        <w:t xml:space="preserve">Além disso, foi efetuada a restrição do número de </w:t>
+      </w:r>
+      <w:proofErr w:type="spellStart"/>
+      <w:r>
+        <w:rPr>
+          <w:rFonts w:eastAsia="Times New Roman" w:cs="Arial"/>
+          <w:i/>
+          <w:iCs/>
+          <w:lang w:eastAsia="pt-BR"/>
+        </w:rPr>
+        <w:t>structs</w:t>
+      </w:r>
+      <w:proofErr w:type="spellEnd"/>
+      <w:r>
+        <w:rPr>
+          <w:rFonts w:eastAsia="Times New Roman" w:cs="Arial"/>
+          <w:lang w:eastAsia="pt-BR"/>
+        </w:rPr>
+        <w:t xml:space="preserve">, </w:t>
+      </w:r>
+      <w:proofErr w:type="spellStart"/>
+      <w:r>
+        <w:rPr>
+          <w:rFonts w:eastAsia="Times New Roman" w:cs="Arial"/>
+          <w:i/>
+          <w:iCs/>
+          <w:lang w:eastAsia="pt-BR"/>
+        </w:rPr>
+        <w:t>const</w:t>
+      </w:r>
+      <w:proofErr w:type="spellEnd"/>
+      <w:r>
+        <w:rPr>
+          <w:rFonts w:eastAsia="Times New Roman" w:cs="Arial"/>
+          <w:lang w:eastAsia="pt-BR"/>
+        </w:rPr>
+        <w:t xml:space="preserve"> e globais para 1, assim como </w:t>
+      </w:r>
+      <w:proofErr w:type="spellStart"/>
+      <w:r>
+        <w:rPr>
+          <w:rFonts w:eastAsia="Times New Roman" w:cs="Arial"/>
+          <w:i/>
+          <w:iCs/>
+          <w:lang w:eastAsia="pt-BR"/>
+        </w:rPr>
+        <w:t>locals</w:t>
+      </w:r>
+      <w:proofErr w:type="spellEnd"/>
+      <w:r>
+        <w:rPr>
+          <w:rFonts w:eastAsia="Times New Roman" w:cs="Arial"/>
+          <w:i/>
+          <w:iCs/>
+          <w:lang w:eastAsia="pt-BR"/>
+        </w:rPr>
+        <w:t xml:space="preserve"> </w:t>
+      </w:r>
+      <w:r>
+        <w:rPr>
+          <w:rFonts w:eastAsia="Times New Roman" w:cs="Arial"/>
+          <w:lang w:eastAsia="pt-BR"/>
+        </w:rPr>
+        <w:t>a 1 dentro de cada função, o que levou à reestruturação de todo o código já desenvolvido tanto no analisador sintático como lexical. </w:t>
+      </w:r>
+    </w:p>
+    <w:p>
+      <w:pPr>
+        <w:jc w:val="both"/>
+        <w:rPr>
+          <w:rFonts w:ascii="Times New Roman" w:eastAsia="Times New Roman" w:hAnsi="Times New Roman"/>
+          <w:lang w:eastAsia="pt-BR"/>
+        </w:rPr>
+      </w:pPr>
+      <w:r>
+        <w:rPr>
+          <w:rFonts w:eastAsia="Times New Roman" w:cs="Arial"/>
+          <w:lang w:eastAsia="pt-BR"/>
+        </w:rPr>
+        <w:t xml:space="preserve">Nesta segunda fase de otimização e geração de código intermédio, para armazenar e manipular informações recorremos a uma pilha. Ao usar esta combinação o </w:t>
+      </w:r>
+      <w:proofErr w:type="spellStart"/>
+      <w:r>
+        <w:rPr>
+          <w:rFonts w:eastAsia="Times New Roman" w:cs="Arial"/>
+          <w:i/>
+          <w:iCs/>
+          <w:lang w:eastAsia="pt-BR"/>
+        </w:rPr>
+        <w:t>Flex</w:t>
+      </w:r>
+      <w:proofErr w:type="spellEnd"/>
+      <w:r>
+        <w:rPr>
+          <w:rFonts w:eastAsia="Times New Roman" w:cs="Arial"/>
+          <w:i/>
+          <w:iCs/>
+          <w:lang w:eastAsia="pt-BR"/>
+        </w:rPr>
+        <w:t xml:space="preserve"> </w:t>
+      </w:r>
+      <w:r>
+        <w:rPr>
+          <w:rFonts w:eastAsia="Times New Roman" w:cs="Arial"/>
+          <w:lang w:eastAsia="pt-BR"/>
+        </w:rPr>
+        <w:t xml:space="preserve">permite identificar os </w:t>
+      </w:r>
+      <w:proofErr w:type="spellStart"/>
+      <w:r>
+        <w:rPr>
+          <w:rFonts w:eastAsia="Times New Roman" w:cs="Arial"/>
+          <w:i/>
+          <w:iCs/>
+          <w:lang w:eastAsia="pt-BR"/>
+        </w:rPr>
+        <w:t>tokens</w:t>
+      </w:r>
+      <w:proofErr w:type="spellEnd"/>
+      <w:r>
+        <w:rPr>
+          <w:rFonts w:eastAsia="Times New Roman" w:cs="Arial"/>
+          <w:lang w:eastAsia="pt-BR"/>
+        </w:rPr>
+        <w:t xml:space="preserve">, convertendo-os numa sequência de símbolos reconhecidos. Em seguida, o </w:t>
+      </w:r>
+      <w:proofErr w:type="spellStart"/>
+      <w:r>
+        <w:rPr>
+          <w:rFonts w:eastAsia="Times New Roman" w:cs="Arial"/>
+          <w:i/>
+          <w:iCs/>
+          <w:lang w:eastAsia="pt-BR"/>
+        </w:rPr>
+        <w:t>Bison</w:t>
+      </w:r>
+      <w:proofErr w:type="spellEnd"/>
+      <w:r>
+        <w:rPr>
+          <w:rFonts w:eastAsia="Times New Roman" w:cs="Arial"/>
+          <w:lang w:eastAsia="pt-BR"/>
+        </w:rPr>
+        <w:t xml:space="preserve"> utiliza esses símbolos para construir uma árvore sintática, seguindo as regras de gramática definidas. Recorreu-se à implementação de uma pilha (FIFO) que ajudou a armazenar dados temporariamente e a recuperá-los conforme necessário, para serem utilizados posteriormente.</w:t>
+      </w:r>
+    </w:p>
+    <w:p>
+      <w:pPr>
+        <w:rPr>
+          <w:rFonts w:eastAsia="Times New Roman" w:cs="Arial"/>
+          <w:b/>
+          <w:bCs/>
+          <w:lang w:eastAsia="pt-BR"/>
+        </w:rPr>
+      </w:pPr>
+      <w:r>
+        <w:rPr>
+          <w:rFonts w:eastAsia="Times New Roman" w:cs="Arial"/>
+          <w:b/>
+          <w:bCs/>
+          <w:lang w:eastAsia="pt-BR"/>
+        </w:rPr>
+        <w:lastRenderedPageBreak/>
+        <w:t>DIFICULDADES</w:t>
+      </w:r>
+    </w:p>
+    <w:p>
+      <w:pPr>
+        <w:jc w:val="both"/>
+        <w:rPr>
+          <w:rFonts w:ascii="Times New Roman" w:eastAsia="Times New Roman" w:hAnsi="Times New Roman"/>
+          <w:lang w:eastAsia="pt-BR"/>
+        </w:rPr>
+      </w:pPr>
+      <w:r>
+        <w:rPr>
+          <w:rFonts w:eastAsia="Times New Roman" w:cs="Arial"/>
+          <w:lang w:eastAsia="pt-BR"/>
+        </w:rPr>
+        <w:t xml:space="preserve">Face ao enunciado, ainda ficaram alguns pontos neste </w:t>
+      </w:r>
+      <w:r>
+        <w:rPr>
+          <w:rFonts w:eastAsia="Times New Roman" w:cs="Arial"/>
+          <w:lang w:eastAsia="pt-BR"/>
+        </w:rPr>
+        <w:t>e</w:t>
+      </w:r>
+      <w:r>
+        <w:rPr>
+          <w:rFonts w:eastAsia="Times New Roman" w:cs="Arial"/>
+          <w:lang w:eastAsia="pt-BR"/>
+        </w:rPr>
+        <w:t>-fólio por resolver, nomeadamente a verificação do tamanho dos vetores.</w:t>
+      </w:r>
+    </w:p>
+    <w:p>
+      <w:pPr>
+        <w:jc w:val="both"/>
+        <w:rPr>
+          <w:rFonts w:ascii="Times New Roman" w:eastAsia="Times New Roman" w:hAnsi="Times New Roman"/>
+          <w:lang w:eastAsia="pt-BR"/>
+        </w:rPr>
+      </w:pPr>
+      <w:r>
+        <w:rPr>
+          <w:rFonts w:eastAsia="Times New Roman" w:cs="Arial"/>
+          <w:lang w:eastAsia="pt-BR"/>
+        </w:rPr>
+        <w:t xml:space="preserve">Após a reestruturação do código face aos pontos identificados na avaliação, tivemos dificuldades em colocar a implementação TAC a funcionar novamente, pelo que mantemos a transformação </w:t>
+      </w:r>
+      <w:proofErr w:type="spellStart"/>
+      <w:r>
+        <w:rPr>
+          <w:rFonts w:eastAsia="Times New Roman" w:cs="Arial"/>
+          <w:lang w:eastAsia="pt-BR"/>
+        </w:rPr>
+        <w:t>assembly</w:t>
+      </w:r>
+      <w:proofErr w:type="spellEnd"/>
+      <w:r>
+        <w:rPr>
+          <w:rFonts w:eastAsia="Times New Roman" w:cs="Arial"/>
+          <w:lang w:eastAsia="pt-BR"/>
+        </w:rPr>
+        <w:t xml:space="preserve"> criada na primeira versão, e a segunda tentativa para a implementação TAC.</w:t>
+      </w:r>
+    </w:p>
+    <w:p>
+      <w:pPr>
+        <w:jc w:val="both"/>
+        <w:rPr>
+          <w:rFonts w:eastAsia="Times New Roman" w:cs="Arial"/>
+          <w:lang w:eastAsia="pt-BR"/>
+        </w:rPr>
+      </w:pPr>
+      <w:r>
+        <w:rPr>
+          <w:rFonts w:eastAsia="Times New Roman" w:cs="Arial"/>
+          <w:lang w:eastAsia="pt-BR"/>
+        </w:rPr>
+        <w:t xml:space="preserve">O exemplo a seguir apresenta um teste simples da implementação. O nosso objetivo seria dar continuidade à conversão do código num ficheiro intermédio, para depois permitir a otimização em </w:t>
+      </w:r>
+      <w:proofErr w:type="spellStart"/>
+      <w:r>
+        <w:rPr>
+          <w:rFonts w:eastAsia="Times New Roman" w:cs="Arial"/>
+          <w:lang w:eastAsia="pt-BR"/>
+        </w:rPr>
+        <w:t>assembly</w:t>
+      </w:r>
+      <w:proofErr w:type="spellEnd"/>
+      <w:r>
+        <w:rPr>
+          <w:rFonts w:eastAsia="Times New Roman" w:cs="Arial"/>
+          <w:lang w:eastAsia="pt-BR"/>
+        </w:rPr>
+        <w:t xml:space="preserve">, o que iria gerar dois ficheiros para o código intermédio e o código em </w:t>
+      </w:r>
+      <w:proofErr w:type="spellStart"/>
+      <w:r>
+        <w:rPr>
+          <w:rFonts w:eastAsia="Times New Roman" w:cs="Arial"/>
+          <w:lang w:eastAsia="pt-BR"/>
+        </w:rPr>
+        <w:t>assembly</w:t>
+      </w:r>
+      <w:proofErr w:type="spellEnd"/>
+      <w:r>
+        <w:rPr>
+          <w:rFonts w:eastAsia="Times New Roman" w:cs="Arial"/>
+          <w:lang w:eastAsia="pt-BR"/>
+        </w:rPr>
+        <w:t>.</w:t>
+      </w:r>
+    </w:p>
+    <w:p>
+      <w:pPr>
+        <w:keepNext/>
+        <w:jc w:val="center"/>
+      </w:pPr>
+      <w:r>
+        <w:rPr>
+          <w:rFonts w:eastAsia="Times New Roman" w:cs="Arial"/>
+          <w:b/>
+          <w:bCs/>
+          <w:noProof/>
+          <w:kern w:val="36"/>
+          <w:lang w:eastAsia="pt-BR"/>
+        </w:rPr>
+        <w:drawing>
+          <wp:inline distT="0" distB="0" distL="0" distR="0" wp14:anchorId="3C2EC2AC" wp14:editId="68EF18F9">
+            <wp:extent cx="3051810" cy="1852295"/>
+            <wp:effectExtent l="0" t="0" r="0" b="1905"/>
+            <wp:docPr id="632398127" name="Imagem 2" descr="Texto&#10;&#10;Descrição gerada automaticamente"/>
+            <wp:cNvGraphicFramePr>
+              <a:graphicFrameLocks xmlns:a="http://schemas.openxmlformats.org/drawingml/2006/main" noChangeAspect="1"/>
+            </wp:cNvGraphicFramePr>
+            <a:graphic xmlns:a="http://schemas.openxmlformats.org/drawingml/2006/main">
+              <a:graphicData uri="http://schemas.openxmlformats.org/drawingml/2006/picture">
+                <pic:pic xmlns:pic="http://schemas.openxmlformats.org/drawingml/2006/picture">
+                  <pic:nvPicPr>
+                    <pic:cNvPr id="632398127" name="Imagem 2" descr="Texto&#10;&#10;Descrição gerada automaticamente"/>
+                    <pic:cNvPicPr>
+                      <a:picLocks noChangeAspect="1" noChangeArrowheads="1"/>
+                    </pic:cNvPicPr>
+                  </pic:nvPicPr>
+                  <pic:blipFill>
+                    <a:blip r:embed="rId8">
+                      <a:extLst>
+                        <a:ext uri="{28A0092B-C50C-407E-A947-70E740481C1C}">
+                          <a14:useLocalDpi xmlns:a14="http://schemas.microsoft.com/office/drawing/2010/main" val="0"/>
+                        </a:ext>
+                      </a:extLst>
+                    </a:blip>
+                    <a:srcRect/>
+                    <a:stretch>
+                      <a:fillRect/>
+                    </a:stretch>
+                  </pic:blipFill>
+                  <pic:spPr bwMode="auto">
+                    <a:xfrm>
+                      <a:off x="0" y="0"/>
+                      <a:ext cx="3051810" cy="1852295"/>
+                    </a:xfrm>
+                    <a:prstGeom prst="rect">
+                      <a:avLst/>
+                    </a:prstGeom>
+                    <a:noFill/>
+                    <a:ln>
+                      <a:noFill/>
+                    </a:ln>
+                  </pic:spPr>
+                </pic:pic>
+              </a:graphicData>
+            </a:graphic>
+          </wp:inline>
+        </w:drawing>
+      </w:r>
+    </w:p>
+    <w:p>
+      <w:pPr>
+        <w:pStyle w:val="Legenda"/>
+        <w:jc w:val="center"/>
+      </w:pPr>
+      <w:r>
+        <w:t xml:space="preserve">Figura </w:t>
+      </w:r>
+      <w:r>
+        <w:fldChar w:fldCharType="begin"/>
+      </w:r>
+      <w:r>
+        <w:instrText xml:space="preserve"> SEQ Figura \* ARABIC </w:instrText>
+      </w:r>
+      <w:r>
+        <w:fldChar w:fldCharType="separate"/>
+      </w:r>
+      <w:r>
+        <w:rPr>
+          <w:noProof/>
+        </w:rPr>
+        <w:t>1</w:t>
+      </w:r>
+      <w:r>
+        <w:fldChar w:fldCharType="end"/>
+      </w:r>
+      <w:r>
+        <w:t xml:space="preserve"> - </w:t>
+      </w:r>
+      <w:r>
+        <w:t>Teste simples de implementação TAC</w:t>
+      </w:r>
+    </w:p>
     <w:p/>
     <w:p>
       <w:pPr>
+        <w:jc w:val="both"/>
+        <w:rPr>
+          <w:rFonts w:eastAsia="Times New Roman" w:cs="Arial"/>
+          <w:szCs w:val="24"/>
+          <w:lang w:eastAsia="pt-BR"/>
+        </w:rPr>
+      </w:pPr>
+      <w:r>
+        <w:rPr>
+          <w:rFonts w:eastAsia="Times New Roman" w:cs="Arial"/>
+          <w:lang w:eastAsia="pt-BR"/>
+        </w:rPr>
+        <w:t xml:space="preserve">Além disso, ainda não conseguimos avaliar a funcionalidade do vetor como </w:t>
+      </w:r>
+      <w:r>
+        <w:rPr>
+          <w:rFonts w:eastAsia="Times New Roman" w:cs="Arial"/>
+          <w:szCs w:val="24"/>
+          <w:lang w:eastAsia="pt-BR"/>
+        </w:rPr>
+        <w:t>esperado, dado que permanece a dificuldade em relacionar o tamanho do vetor com o número de elementos atribuídos.</w:t>
+      </w:r>
+    </w:p>
+    <w:p>
+      <w:pPr>
+        <w:jc w:val="both"/>
+        <w:rPr>
+          <w:rFonts w:eastAsia="Times New Roman" w:cs="Arial"/>
+          <w:szCs w:val="24"/>
+          <w:lang w:eastAsia="pt-BR"/>
+        </w:rPr>
+      </w:pPr>
+      <w:r>
+        <w:rPr>
+          <w:rFonts w:eastAsia="Times New Roman" w:cs="Arial"/>
+          <w:szCs w:val="24"/>
+          <w:lang w:eastAsia="pt-BR"/>
+        </w:rPr>
+        <w:t>Associado ao relatório foram enviados os ficheiros correspondentes às melhorias do e-fólio A para B:</w:t>
+      </w:r>
+    </w:p>
+    <w:p>
+      <w:pPr>
+        <w:pStyle w:val="PargrafodaLista"/>
+        <w:numPr>
+          <w:ilvl w:val="0"/>
+          <w:numId w:val="9"/>
+        </w:numPr>
+        <w:spacing w:after="0"/>
+        <w:jc w:val="both"/>
+        <w:rPr>
+          <w:rFonts w:eastAsia="Times New Roman" w:cs="Arial"/>
+          <w:lang w:eastAsia="pt-BR"/>
+        </w:rPr>
+      </w:pPr>
+      <w:proofErr w:type="spellStart"/>
+      <w:proofErr w:type="gramStart"/>
+      <w:r>
+        <w:rPr>
+          <w:rFonts w:eastAsia="Times New Roman" w:cs="Arial"/>
+          <w:lang w:eastAsia="pt-BR"/>
+        </w:rPr>
+        <w:t>sintax.y</w:t>
+      </w:r>
+      <w:proofErr w:type="spellEnd"/>
+      <w:proofErr w:type="gramEnd"/>
+    </w:p>
+    <w:p>
+      <w:pPr>
+        <w:pStyle w:val="PargrafodaLista"/>
+        <w:numPr>
+          <w:ilvl w:val="0"/>
+          <w:numId w:val="9"/>
+        </w:numPr>
+        <w:spacing w:after="0"/>
+        <w:jc w:val="both"/>
+        <w:rPr>
+          <w:rFonts w:eastAsia="Times New Roman" w:cs="Arial"/>
+          <w:lang w:eastAsia="pt-BR"/>
+        </w:rPr>
+      </w:pPr>
+      <w:proofErr w:type="spellStart"/>
+      <w:proofErr w:type="gramStart"/>
+      <w:r>
+        <w:rPr>
+          <w:rFonts w:eastAsia="Times New Roman" w:cs="Arial"/>
+          <w:lang w:eastAsia="pt-BR"/>
+        </w:rPr>
+        <w:t>lex.l</w:t>
+      </w:r>
+      <w:proofErr w:type="spellEnd"/>
+      <w:proofErr w:type="gramEnd"/>
+    </w:p>
+    <w:p>
+      <w:pPr>
+        <w:jc w:val="both"/>
+        <w:rPr>
+          <w:rFonts w:eastAsia="Times New Roman" w:cs="Arial"/>
+          <w:lang w:eastAsia="pt-BR"/>
+        </w:rPr>
+      </w:pPr>
+      <w:r>
+        <w:rPr>
+          <w:rFonts w:eastAsia="Times New Roman" w:cs="Arial"/>
+          <w:szCs w:val="24"/>
+          <w:lang w:eastAsia="pt-BR"/>
+        </w:rPr>
+        <w:t> e as últimas alterações conseguidas descritas anteriormente:</w:t>
+      </w:r>
+    </w:p>
+    <w:p>
+      <w:pPr>
+        <w:pStyle w:val="PargrafodaLista"/>
+        <w:numPr>
+          <w:ilvl w:val="0"/>
+          <w:numId w:val="9"/>
+        </w:numPr>
+        <w:spacing w:after="0"/>
+        <w:jc w:val="both"/>
+        <w:rPr>
+          <w:rFonts w:eastAsia="Times New Roman" w:cs="Arial"/>
+          <w:lang w:eastAsia="pt-BR"/>
+        </w:rPr>
+      </w:pPr>
+      <w:proofErr w:type="spellStart"/>
+      <w:r>
+        <w:rPr>
+          <w:rFonts w:eastAsia="Times New Roman" w:cs="Arial"/>
+          <w:lang w:eastAsia="pt-BR"/>
+        </w:rPr>
+        <w:lastRenderedPageBreak/>
+        <w:t>sintaxOtimizado.y</w:t>
+      </w:r>
+      <w:proofErr w:type="spellEnd"/>
+    </w:p>
+    <w:p>
+      <w:pPr>
+        <w:pStyle w:val="PargrafodaLista"/>
+        <w:numPr>
+          <w:ilvl w:val="0"/>
+          <w:numId w:val="9"/>
+        </w:numPr>
+        <w:spacing w:after="0"/>
+        <w:jc w:val="both"/>
+        <w:rPr>
+          <w:rFonts w:eastAsia="Times New Roman" w:cs="Arial"/>
+          <w:lang w:eastAsia="pt-BR"/>
+        </w:rPr>
+      </w:pPr>
+      <w:proofErr w:type="spellStart"/>
+      <w:r>
+        <w:rPr>
+          <w:rFonts w:eastAsia="Times New Roman" w:cs="Arial"/>
+          <w:lang w:eastAsia="pt-BR"/>
+        </w:rPr>
+        <w:t>lexOtimizado.l</w:t>
+      </w:r>
+      <w:proofErr w:type="spellEnd"/>
+      <w:r>
+        <w:rPr>
+          <w:rFonts w:eastAsia="Times New Roman" w:cs="Arial"/>
+          <w:lang w:eastAsia="pt-BR"/>
+        </w:rPr>
+        <w:br/>
+        <w:t xml:space="preserve"> </w:t>
+      </w:r>
+      <w:r>
+        <w:rPr>
+          <w:rFonts w:eastAsia="Times New Roman" w:cs="Arial"/>
+          <w:lang w:eastAsia="pt-BR"/>
+        </w:rPr>
+        <w:tab/>
+      </w:r>
+      <w:r>
+        <w:rPr>
+          <w:rFonts w:eastAsia="Times New Roman" w:cs="Arial"/>
+          <w:lang w:eastAsia="pt-BR"/>
+        </w:rPr>
+        <w:tab/>
+      </w:r>
+      <w:r>
+        <w:rPr>
+          <w:rFonts w:eastAsia="Times New Roman" w:cs="Arial"/>
+          <w:lang w:eastAsia="pt-BR"/>
+        </w:rPr>
+        <w:tab/>
+      </w:r>
+      <w:r>
+        <w:rPr>
+          <w:rFonts w:eastAsia="Times New Roman" w:cs="Arial"/>
+          <w:lang w:eastAsia="pt-BR"/>
+        </w:rPr>
+        <w:tab/>
+      </w:r>
+      <w:r>
+        <w:rPr>
+          <w:rFonts w:eastAsia="Times New Roman" w:cs="Arial"/>
+          <w:lang w:eastAsia="pt-BR"/>
+        </w:rPr>
+        <w:tab/>
+      </w:r>
+      <w:r>
+        <w:rPr>
+          <w:rFonts w:eastAsia="Times New Roman" w:cs="Arial"/>
+          <w:b/>
+          <w:bCs/>
+          <w:sz w:val="18"/>
+          <w:szCs w:val="18"/>
+          <w:lang w:eastAsia="pt-BR"/>
+        </w:rPr>
+        <w:tab/>
+      </w:r>
+      <w:r>
+        <w:rPr>
+          <w:rFonts w:ascii="Times New Roman" w:eastAsia="Times New Roman" w:hAnsi="Times New Roman"/>
+          <w:lang w:eastAsia="pt-BR"/>
+        </w:rPr>
+        <w:br/>
+      </w:r>
+    </w:p>
+    <w:p>
+      <w:pPr>
+        <w:spacing w:after="0" w:line="240" w:lineRule="auto"/>
+        <w:rPr>
+          <w:rFonts w:eastAsia="Times New Roman" w:cs="Arial"/>
+          <w:b/>
+          <w:bCs/>
+          <w:kern w:val="36"/>
+          <w:lang w:eastAsia="pt-BR"/>
+        </w:rPr>
+      </w:pPr>
+      <w:r>
+        <w:rPr>
+          <w:rFonts w:eastAsia="Times New Roman" w:cs="Arial"/>
+          <w:b/>
+          <w:bCs/>
+          <w:kern w:val="36"/>
+          <w:lang w:eastAsia="pt-BR"/>
+        </w:rPr>
+        <w:br w:type="page"/>
+      </w:r>
+    </w:p>
+    <w:p>
+      <w:pPr>
+        <w:jc w:val="both"/>
+        <w:outlineLvl w:val="0"/>
+        <w:rPr>
+          <w:rFonts w:ascii="Times New Roman" w:eastAsia="Times New Roman" w:hAnsi="Times New Roman"/>
+          <w:b/>
+          <w:bCs/>
+          <w:kern w:val="36"/>
+          <w:sz w:val="48"/>
+          <w:szCs w:val="48"/>
+          <w:lang w:eastAsia="pt-BR"/>
+        </w:rPr>
+      </w:pPr>
+      <w:r>
+        <w:rPr>
+          <w:rFonts w:eastAsia="Times New Roman" w:cs="Arial"/>
+          <w:b/>
+          <w:bCs/>
+          <w:kern w:val="36"/>
+          <w:lang w:eastAsia="pt-BR"/>
+        </w:rPr>
+        <w:lastRenderedPageBreak/>
+        <w:t>BIBLIOGRAFIA</w:t>
+      </w:r>
+    </w:p>
+    <w:p>
+      <w:pPr>
+        <w:jc w:val="both"/>
+        <w:rPr>
+          <w:rFonts w:ascii="Times New Roman" w:eastAsia="Times New Roman" w:hAnsi="Times New Roman"/>
+          <w:lang w:eastAsia="pt-BR"/>
+        </w:rPr>
+      </w:pPr>
+    </w:p>
+    <w:p>
+      <w:pPr>
+        <w:spacing w:before="181"/>
+        <w:jc w:val="both"/>
+        <w:rPr>
+          <w:rFonts w:ascii="Times New Roman" w:eastAsia="Times New Roman" w:hAnsi="Times New Roman"/>
+          <w:lang w:eastAsia="pt-BR"/>
+        </w:rPr>
+      </w:pPr>
+      <w:proofErr w:type="spellStart"/>
+      <w:r>
+        <w:rPr>
+          <w:rFonts w:eastAsia="Times New Roman" w:cs="Arial"/>
+          <w:lang w:eastAsia="pt-BR"/>
+        </w:rPr>
+        <w:t>Aho</w:t>
+      </w:r>
+      <w:proofErr w:type="spellEnd"/>
+      <w:r>
+        <w:rPr>
+          <w:rFonts w:eastAsia="Times New Roman" w:cs="Arial"/>
+          <w:lang w:eastAsia="pt-BR"/>
+        </w:rPr>
+        <w:t xml:space="preserve">, A., S. Lam, M., </w:t>
+      </w:r>
+      <w:proofErr w:type="gramStart"/>
+      <w:r>
+        <w:rPr>
+          <w:rFonts w:eastAsia="Times New Roman" w:cs="Arial"/>
+          <w:lang w:eastAsia="pt-BR"/>
+        </w:rPr>
+        <w:t>Ravi ,</w:t>
+      </w:r>
+      <w:proofErr w:type="gramEnd"/>
+      <w:r>
+        <w:rPr>
+          <w:rFonts w:eastAsia="Times New Roman" w:cs="Arial"/>
+          <w:lang w:eastAsia="pt-BR"/>
+        </w:rPr>
+        <w:t xml:space="preserve"> S., &amp; D. </w:t>
+      </w:r>
+      <w:proofErr w:type="spellStart"/>
+      <w:r>
+        <w:rPr>
+          <w:rFonts w:eastAsia="Times New Roman" w:cs="Arial"/>
+          <w:lang w:eastAsia="pt-BR"/>
+        </w:rPr>
+        <w:t>Ullman</w:t>
+      </w:r>
+      <w:proofErr w:type="spellEnd"/>
+      <w:r>
+        <w:rPr>
+          <w:rFonts w:eastAsia="Times New Roman" w:cs="Arial"/>
+          <w:lang w:eastAsia="pt-BR"/>
+        </w:rPr>
+        <w:t xml:space="preserve">, J. (2008). </w:t>
+      </w:r>
+      <w:r>
+        <w:rPr>
+          <w:rFonts w:eastAsia="Times New Roman" w:cs="Arial"/>
+          <w:i/>
+          <w:iCs/>
+          <w:lang w:val="en-US" w:eastAsia="pt-BR"/>
+        </w:rPr>
+        <w:t xml:space="preserve">Compilers: principles, </w:t>
+      </w:r>
+      <w:proofErr w:type="gramStart"/>
+      <w:r>
+        <w:rPr>
+          <w:rFonts w:eastAsia="Times New Roman" w:cs="Arial"/>
+          <w:i/>
+          <w:iCs/>
+          <w:lang w:val="en-US" w:eastAsia="pt-BR"/>
+        </w:rPr>
+        <w:t>techniques</w:t>
+      </w:r>
+      <w:proofErr w:type="gramEnd"/>
+      <w:r>
+        <w:rPr>
+          <w:rFonts w:eastAsia="Times New Roman" w:cs="Arial"/>
+          <w:i/>
+          <w:iCs/>
+          <w:lang w:val="en-US" w:eastAsia="pt-BR"/>
+        </w:rPr>
+        <w:t xml:space="preserve"> and tools </w:t>
+      </w:r>
+      <w:r>
+        <w:rPr>
+          <w:rFonts w:eastAsia="Times New Roman" w:cs="Arial"/>
+          <w:lang w:val="en-US" w:eastAsia="pt-BR"/>
+        </w:rPr>
+        <w:t xml:space="preserve">(2ª ed.). </w:t>
+      </w:r>
+      <w:r>
+        <w:rPr>
+          <w:rFonts w:eastAsia="Times New Roman" w:cs="Arial"/>
+          <w:lang w:val="en-US" w:eastAsia="pt-BR"/>
+        </w:rPr>
+        <w:t xml:space="preserve">(A. Wesley, Ed., &amp; D. Vieira, Trad.) </w:t>
+      </w:r>
+      <w:r>
+        <w:rPr>
+          <w:rFonts w:eastAsia="Times New Roman" w:cs="Arial"/>
+          <w:lang w:eastAsia="pt-BR"/>
+        </w:rPr>
+        <w:t xml:space="preserve">Universidade Federal de Minas Gerais, Brasil: </w:t>
+      </w:r>
+      <w:proofErr w:type="spellStart"/>
+      <w:r>
+        <w:rPr>
+          <w:rFonts w:eastAsia="Times New Roman" w:cs="Arial"/>
+          <w:lang w:eastAsia="pt-BR"/>
+        </w:rPr>
+        <w:t>Pearson</w:t>
+      </w:r>
+      <w:proofErr w:type="spellEnd"/>
+      <w:r>
+        <w:rPr>
+          <w:rFonts w:eastAsia="Times New Roman" w:cs="Arial"/>
+          <w:lang w:eastAsia="pt-BR"/>
+        </w:rPr>
+        <w:t>.</w:t>
+      </w:r>
+    </w:p>
+    <w:p>
+      <w:pPr>
+        <w:jc w:val="both"/>
+      </w:pPr>
+      <w:r>
+        <w:rPr>
+          <w:rFonts w:ascii="Times New Roman" w:eastAsia="Times New Roman" w:hAnsi="Times New Roman"/>
+          <w:lang w:eastAsia="pt-BR"/>
+        </w:rPr>
+        <w:br/>
+      </w:r>
+      <w:r>
+        <w:rPr>
+          <w:rFonts w:eastAsia="Times New Roman" w:cs="Arial"/>
+          <w:lang w:eastAsia="pt-BR"/>
+        </w:rPr>
+        <w:t xml:space="preserve">Reis Santos, P., &amp; </w:t>
+      </w:r>
+      <w:proofErr w:type="spellStart"/>
+      <w:r>
+        <w:rPr>
+          <w:rFonts w:eastAsia="Times New Roman" w:cs="Arial"/>
+          <w:lang w:eastAsia="pt-BR"/>
+        </w:rPr>
+        <w:t>Thibault</w:t>
+      </w:r>
+      <w:proofErr w:type="spellEnd"/>
+      <w:r>
+        <w:rPr>
+          <w:rFonts w:eastAsia="Times New Roman" w:cs="Arial"/>
+          <w:lang w:eastAsia="pt-BR"/>
+        </w:rPr>
+        <w:t xml:space="preserve">, L. (2015). </w:t>
+      </w:r>
+      <w:r>
+        <w:rPr>
+          <w:rFonts w:eastAsia="Times New Roman" w:cs="Arial"/>
+          <w:i/>
+          <w:iCs/>
+          <w:lang w:eastAsia="pt-BR"/>
+        </w:rPr>
+        <w:t xml:space="preserve">Compiladores. </w:t>
+      </w:r>
+      <w:r>
+        <w:rPr>
+          <w:rFonts w:eastAsia="Times New Roman" w:cs="Arial"/>
+          <w:lang w:eastAsia="pt-BR"/>
+        </w:rPr>
+        <w:t>FCA.</w:t>
+      </w:r>
+    </w:p>
+    <w:p>
+      <w:pPr>
+        <w:tabs>
+          <w:tab w:val="left" w:pos="5407"/>
+        </w:tabs>
+        <w:spacing w:after="0"/>
+        <w:jc w:val="both"/>
+      </w:pPr>
+    </w:p>
+    <w:p/>
+    <w:p>
+      <w:pPr>
         <w:rPr>
           <w:u w:val="single"/>
         </w:rPr>
       </w:pPr>
     </w:p>
     <w:sectPr>
-      <w:footerReference w:type="default" r:id="rId8"/>
-      <w:footerReference w:type="first" r:id="rId9"/>
+      <w:footerReference w:type="default" r:id="rId9"/>
+      <w:footerReference w:type="first" r:id="rId10"/>
       <w:pgSz w:w="11906" w:h="16838"/>
       <w:pgMar w:top="1417" w:right="1701" w:bottom="1417" w:left="1701" w:header="708" w:footer="708" w:gutter="0"/>
       <w:cols w:space="708"/>
@@ -1350,6 +2408,119 @@
       </w:rPr>
     </w:lvl>
   </w:abstractNum>
+  <w:abstractNum w:abstractNumId="8" w15:restartNumberingAfterBreak="0">
+    <w:nsid w:val="73A42199"/>
+    <w:multiLevelType w:val="hybridMultilevel"/>
+    <w:tmpl w:val="502AAEE8"/>
+    <w:lvl w:ilvl="0" w:tplc="04160001">
+      <w:start w:val="1"/>
+      <w:numFmt w:val="bullet"/>
+      <w:lvlText w:val=""/>
+      <w:lvlJc w:val="left"/>
+      <w:pPr>
+        <w:ind w:left="720" w:hanging="360"/>
+      </w:pPr>
+      <w:rPr>
+        <w:rFonts w:ascii="Symbol" w:hAnsi="Symbol" w:hint="default"/>
+      </w:rPr>
+    </w:lvl>
+    <w:lvl w:ilvl="1" w:tplc="04160003" w:tentative="1">
+      <w:start w:val="1"/>
+      <w:numFmt w:val="bullet"/>
+      <w:lvlText w:val="o"/>
+      <w:lvlJc w:val="left"/>
+      <w:pPr>
+        <w:ind w:left="1440" w:hanging="360"/>
+      </w:pPr>
+      <w:rPr>
+        <w:rFonts w:ascii="Courier New" w:hAnsi="Courier New" w:cs="Courier New" w:hint="default"/>
+      </w:rPr>
+    </w:lvl>
+    <w:lvl w:ilvl="2" w:tplc="04160005" w:tentative="1">
+      <w:start w:val="1"/>
+      <w:numFmt w:val="bullet"/>
+      <w:lvlText w:val=""/>
+      <w:lvlJc w:val="left"/>
+      <w:pPr>
+        <w:ind w:left="2160" w:hanging="360"/>
+      </w:pPr>
+      <w:rPr>
+        <w:rFonts w:ascii="Wingdings" w:hAnsi="Wingdings" w:hint="default"/>
+      </w:rPr>
+    </w:lvl>
+    <w:lvl w:ilvl="3" w:tplc="04160001" w:tentative="1">
+      <w:start w:val="1"/>
+      <w:numFmt w:val="bullet"/>
+      <w:lvlText w:val=""/>
+      <w:lvlJc w:val="left"/>
+      <w:pPr>
+        <w:ind w:left="2880" w:hanging="360"/>
+      </w:pPr>
+      <w:rPr>
+        <w:rFonts w:ascii="Symbol" w:hAnsi="Symbol" w:hint="default"/>
+      </w:rPr>
+    </w:lvl>
+    <w:lvl w:ilvl="4" w:tplc="04160003" w:tentative="1">
+      <w:start w:val="1"/>
+      <w:numFmt w:val="bullet"/>
+      <w:lvlText w:val="o"/>
+      <w:lvlJc w:val="left"/>
+      <w:pPr>
+        <w:ind w:left="3600" w:hanging="360"/>
+      </w:pPr>
+      <w:rPr>
+        <w:rFonts w:ascii="Courier New" w:hAnsi="Courier New" w:cs="Courier New" w:hint="default"/>
+      </w:rPr>
+    </w:lvl>
+    <w:lvl w:ilvl="5" w:tplc="04160005" w:tentative="1">
+      <w:start w:val="1"/>
+      <w:numFmt w:val="bullet"/>
+      <w:lvlText w:val=""/>
+      <w:lvlJc w:val="left"/>
+      <w:pPr>
+        <w:ind w:left="4320" w:hanging="360"/>
+      </w:pPr>
+      <w:rPr>
+        <w:rFonts w:ascii="Wingdings" w:hAnsi="Wingdings" w:hint="default"/>
+      </w:rPr>
+    </w:lvl>
+    <w:lvl w:ilvl="6" w:tplc="04160001" w:tentative="1">
+      <w:start w:val="1"/>
+      <w:numFmt w:val="bullet"/>
+      <w:lvlText w:val=""/>
+      <w:lvlJc w:val="left"/>
+      <w:pPr>
+        <w:ind w:left="5040" w:hanging="360"/>
+      </w:pPr>
+      <w:rPr>
+        <w:rFonts w:ascii="Symbol" w:hAnsi="Symbol" w:hint="default"/>
+      </w:rPr>
+    </w:lvl>
+    <w:lvl w:ilvl="7" w:tplc="04160003" w:tentative="1">
+      <w:start w:val="1"/>
+      <w:numFmt w:val="bullet"/>
+      <w:lvlText w:val="o"/>
+      <w:lvlJc w:val="left"/>
+      <w:pPr>
+        <w:ind w:left="5760" w:hanging="360"/>
+      </w:pPr>
+      <w:rPr>
+        <w:rFonts w:ascii="Courier New" w:hAnsi="Courier New" w:cs="Courier New" w:hint="default"/>
+      </w:rPr>
+    </w:lvl>
+    <w:lvl w:ilvl="8" w:tplc="04160005" w:tentative="1">
+      <w:start w:val="1"/>
+      <w:numFmt w:val="bullet"/>
+      <w:lvlText w:val=""/>
+      <w:lvlJc w:val="left"/>
+      <w:pPr>
+        <w:ind w:left="6480" w:hanging="360"/>
+      </w:pPr>
+      <w:rPr>
+        <w:rFonts w:ascii="Wingdings" w:hAnsi="Wingdings" w:hint="default"/>
+      </w:rPr>
+    </w:lvl>
+  </w:abstractNum>
   <w:num w:numId="1" w16cid:durableId="1196234834">
     <w:abstractNumId w:val="5"/>
   </w:num>
@@ -1373,6 +2544,9 @@
   </w:num>
   <w:num w:numId="8" w16cid:durableId="56172333">
     <w:abstractNumId w:val="2"/>
+  </w:num>
+  <w:num w:numId="9" w16cid:durableId="1512450985">
+    <w:abstractNumId w:val="8"/>
   </w:num>
 </w:numbering>
 </file>
@@ -2117,6 +3291,28 @@
       <w:lang w:eastAsia="en-US"/>
     </w:rPr>
   </w:style>
+  <w:style w:type="paragraph" w:styleId="Legenda">
+    <w:name w:val="caption"/>
+    <w:basedOn w:val="Normal"/>
+    <w:next w:val="Normal"/>
+    <w:uiPriority w:val="35"/>
+    <w:unhideWhenUsed/>
+    <w:qFormat/>
+    <w:rsid w:val="00C81995"/>
+    <w:pPr>
+      <w:spacing w:after="200" w:line="240" w:lineRule="auto"/>
+    </w:pPr>
+    <w:rPr>
+      <w:rFonts w:asciiTheme="minorHAnsi" w:eastAsiaTheme="minorHAnsi" w:hAnsiTheme="minorHAnsi" w:cstheme="minorBidi"/>
+      <w:i/>
+      <w:iCs/>
+      <w:color w:val="1F497D" w:themeColor="text2"/>
+      <w:kern w:val="2"/>
+      <w:sz w:val="18"/>
+      <w:szCs w:val="18"/>
+      <w14:ligatures w14:val="standardContextual"/>
+    </w:rPr>
+  </w:style>
 </w:styles>
 </file>
 

</xml_diff>